<commit_message>
Aggiunta la parte di codice e di test. Aggiunte le consegne finalei del progetto divise in funzione dello UC
</commit_message>
<xml_diff>
--- a/02-GestireCompitiCucina/04-Contratti.docx
+++ b/02-GestireCompitiCucina/04-Contratti.docx
@@ -48,6 +48,7 @@
         </w:rPr>
         <w:t xml:space="preserve">l’attore è identificato con un’istanza </w:t>
       </w:r>
+      <w:proofErr w:type="spellStart"/>
       <w:r>
         <w:rPr>
           <w:rFonts w:ascii="Georgia" w:eastAsia="Georgia" w:hAnsi="Georgia" w:cs="Georgia"/>
@@ -55,7 +56,17 @@
           <w:sz w:val="24"/>
           <w:szCs w:val="24"/>
         </w:rPr>
-        <w:t xml:space="preserve">ch </w:t>
+        <w:t>ch</w:t>
+      </w:r>
+      <w:proofErr w:type="spellEnd"/>
+      <w:r>
+        <w:rPr>
+          <w:rFonts w:ascii="Georgia" w:eastAsia="Georgia" w:hAnsi="Georgia" w:cs="Georgia"/>
+          <w:i/>
+          <w:sz w:val="24"/>
+          <w:szCs w:val="24"/>
+        </w:rPr>
+        <w:t xml:space="preserve"> </w:t>
       </w:r>
       <w:r>
         <w:rPr>
@@ -71,8 +82,6 @@
         <w:spacing w:after="0" w:line="240" w:lineRule="auto"/>
         <w:rPr>
           <w:rFonts w:ascii="Georgia" w:eastAsia="Georgia" w:hAnsi="Georgia" w:cs="Georgia"/>
-          <w:sz w:val="24"/>
-          <w:szCs w:val="24"/>
         </w:rPr>
       </w:pPr>
     </w:p>
@@ -90,13 +99,15 @@
           <w:between w:val="nil"/>
         </w:pBdr>
         <w:spacing w:after="0" w:line="240" w:lineRule="auto"/>
-        <w:rPr>
-          <w:rFonts w:ascii="Georgia" w:eastAsia="Georgia" w:hAnsi="Georgia" w:cs="Georgia"/>
-          <w:color w:val="000000"/>
-          <w:sz w:val="24"/>
-          <w:szCs w:val="24"/>
-        </w:rPr>
-      </w:pPr>
+        <w:ind w:left="284" w:hanging="284"/>
+        <w:rPr>
+          <w:rFonts w:ascii="Georgia" w:eastAsia="Georgia" w:hAnsi="Georgia" w:cs="Georgia"/>
+          <w:color w:val="000000"/>
+          <w:sz w:val="24"/>
+          <w:szCs w:val="24"/>
+        </w:rPr>
+      </w:pPr>
+      <w:proofErr w:type="spellStart"/>
       <w:r>
         <w:rPr>
           <w:rFonts w:ascii="Georgia" w:eastAsia="Georgia" w:hAnsi="Georgia" w:cs="Georgia"/>
@@ -117,6 +128,7 @@
         </w:rPr>
         <w:t>Riepilogativo</w:t>
       </w:r>
+      <w:proofErr w:type="spellEnd"/>
       <w:r>
         <w:rPr>
           <w:rFonts w:ascii="Georgia" w:eastAsia="Georgia" w:hAnsi="Georgia" w:cs="Georgia"/>
@@ -214,6 +226,23 @@
         <w:ind w:left="720"/>
         <w:rPr>
           <w:rFonts w:ascii="Georgia" w:eastAsia="Georgia" w:hAnsi="Georgia" w:cs="Georgia"/>
+          <w:color w:val="000000"/>
+        </w:rPr>
+      </w:pPr>
+    </w:p>
+    <w:p>
+      <w:pPr>
+        <w:pBdr>
+          <w:top w:val="nil"/>
+          <w:left w:val="nil"/>
+          <w:bottom w:val="nil"/>
+          <w:right w:val="nil"/>
+          <w:between w:val="nil"/>
+        </w:pBdr>
+        <w:spacing w:after="0" w:line="240" w:lineRule="auto"/>
+        <w:ind w:left="720"/>
+        <w:rPr>
+          <w:rFonts w:ascii="Georgia" w:eastAsia="Georgia" w:hAnsi="Georgia" w:cs="Georgia"/>
           <w:bCs/>
           <w:color w:val="000000"/>
         </w:rPr>
@@ -242,6 +271,7 @@
         </w:rPr>
         <w:t xml:space="preserve">Se l’Evento </w:t>
       </w:r>
+      <w:proofErr w:type="spellStart"/>
       <w:r>
         <w:rPr>
           <w:rFonts w:ascii="Georgia" w:eastAsia="Georgia" w:hAnsi="Georgia" w:cs="Georgia"/>
@@ -252,6 +282,7 @@
         </w:rPr>
         <w:t>ev</w:t>
       </w:r>
+      <w:proofErr w:type="spellEnd"/>
       <w:r>
         <w:rPr>
           <w:rFonts w:ascii="Georgia" w:eastAsia="Georgia" w:hAnsi="Georgia" w:cs="Georgia"/>
@@ -309,6 +340,7 @@
         </w:rPr>
         <w:t xml:space="preserve"> </w:t>
       </w:r>
+      <w:proofErr w:type="spellStart"/>
       <w:r>
         <w:rPr>
           <w:rFonts w:ascii="Georgia" w:eastAsia="Georgia" w:hAnsi="Georgia" w:cs="Georgia"/>
@@ -319,6 +351,7 @@
         </w:rPr>
         <w:t>ch</w:t>
       </w:r>
+      <w:proofErr w:type="spellEnd"/>
       <w:r>
         <w:rPr>
           <w:rFonts w:ascii="Georgia" w:eastAsia="Georgia" w:hAnsi="Georgia" w:cs="Georgia"/>
@@ -342,6 +375,7 @@
           <w:between w:val="nil"/>
         </w:pBdr>
         <w:spacing w:after="0" w:line="240" w:lineRule="auto"/>
+        <w:ind w:left="1701" w:hanging="285"/>
         <w:rPr>
           <w:color w:val="000000"/>
         </w:rPr>
@@ -383,12 +417,14 @@
           <w:between w:val="nil"/>
         </w:pBdr>
         <w:spacing w:after="0" w:line="240" w:lineRule="auto"/>
+        <w:ind w:left="1701" w:hanging="285"/>
         <w:rPr>
           <w:rFonts w:ascii="Georgia" w:eastAsia="Georgia" w:hAnsi="Georgia" w:cs="Georgia"/>
           <w:i/>
           <w:color w:val="000000"/>
         </w:rPr>
       </w:pPr>
+      <w:proofErr w:type="spellStart"/>
       <w:r>
         <w:rPr>
           <w:rFonts w:ascii="Georgia" w:eastAsia="Georgia" w:hAnsi="Georgia" w:cs="Georgia"/>
@@ -397,6 +433,7 @@
         </w:rPr>
         <w:t>ch</w:t>
       </w:r>
+      <w:proofErr w:type="spellEnd"/>
       <w:r>
         <w:rPr>
           <w:rFonts w:ascii="Georgia" w:eastAsia="Georgia" w:hAnsi="Georgia" w:cs="Georgia"/>
@@ -442,6 +479,7 @@
           <w:between w:val="nil"/>
         </w:pBdr>
         <w:spacing w:after="0" w:line="240" w:lineRule="auto"/>
+        <w:ind w:left="1701" w:hanging="285"/>
         <w:rPr>
           <w:rFonts w:ascii="Georgia" w:eastAsia="Georgia" w:hAnsi="Georgia" w:cs="Georgia"/>
           <w:i/>
@@ -468,8 +506,6 @@
         <w:rPr>
           <w:rFonts w:ascii="Georgia" w:eastAsia="Georgia" w:hAnsi="Georgia" w:cs="Georgia"/>
           <w:color w:val="000000"/>
-          <w:sz w:val="24"/>
-          <w:szCs w:val="24"/>
           <w:u w:val="single"/>
         </w:rPr>
         <w:t>servizio</w:t>
@@ -508,7 +544,7 @@
           <w:sz w:val="24"/>
           <w:szCs w:val="24"/>
         </w:rPr>
-        <w:t xml:space="preserve">      1a.1</w:t>
+        <w:t>1a.1</w:t>
       </w:r>
       <w:r>
         <w:rPr>
@@ -518,14 +554,25 @@
         </w:rPr>
         <w:t xml:space="preserve"> </w:t>
       </w:r>
-      <w:r>
-        <w:rPr>
-          <w:rFonts w:ascii="Georgia" w:eastAsia="Georgia" w:hAnsi="Georgia" w:cs="Georgia"/>
-          <w:b/>
-          <w:sz w:val="24"/>
-          <w:szCs w:val="24"/>
-        </w:rPr>
-        <w:t>apriFoglioRiepilogativo(</w:t>
+      <w:proofErr w:type="spellStart"/>
+      <w:r>
+        <w:rPr>
+          <w:rFonts w:ascii="Georgia" w:eastAsia="Georgia" w:hAnsi="Georgia" w:cs="Georgia"/>
+          <w:b/>
+          <w:sz w:val="24"/>
+          <w:szCs w:val="24"/>
+        </w:rPr>
+        <w:t>apriFoglioRiepilogativo</w:t>
+      </w:r>
+      <w:proofErr w:type="spellEnd"/>
+      <w:r>
+        <w:rPr>
+          <w:rFonts w:ascii="Georgia" w:eastAsia="Georgia" w:hAnsi="Georgia" w:cs="Georgia"/>
+          <w:b/>
+          <w:sz w:val="24"/>
+          <w:szCs w:val="24"/>
+        </w:rPr>
+        <w:t>(</w:t>
       </w:r>
       <w:r>
         <w:rPr>
@@ -581,6 +628,7 @@
         <w:rPr>
           <w:rFonts w:ascii="Georgia" w:eastAsia="Georgia" w:hAnsi="Georgia" w:cs="Georgia"/>
           <w:color w:val="000000"/>
+          <w:u w:val="single"/>
         </w:rPr>
       </w:pPr>
       <w:r>
@@ -591,6 +639,7 @@
         </w:rPr>
         <w:t xml:space="preserve">Pre-condizioni: </w:t>
       </w:r>
+      <w:proofErr w:type="spellStart"/>
       <w:r>
         <w:rPr>
           <w:rFonts w:ascii="Georgia" w:eastAsia="Georgia" w:hAnsi="Georgia" w:cs="Georgia"/>
@@ -600,6 +649,7 @@
         </w:rPr>
         <w:t>ch</w:t>
       </w:r>
+      <w:proofErr w:type="spellEnd"/>
       <w:r>
         <w:rPr>
           <w:rFonts w:ascii="Georgia" w:eastAsia="Georgia" w:hAnsi="Georgia" w:cs="Georgia"/>
@@ -648,6 +698,23 @@
           <w:color w:val="000000"/>
         </w:rPr>
       </w:pPr>
+    </w:p>
+    <w:p>
+      <w:pPr>
+        <w:pBdr>
+          <w:top w:val="nil"/>
+          <w:left w:val="nil"/>
+          <w:bottom w:val="nil"/>
+          <w:right w:val="nil"/>
+          <w:between w:val="nil"/>
+        </w:pBdr>
+        <w:spacing w:after="0" w:line="240" w:lineRule="auto"/>
+        <w:ind w:left="720"/>
+        <w:rPr>
+          <w:rFonts w:ascii="Georgia" w:eastAsia="Georgia" w:hAnsi="Georgia" w:cs="Georgia"/>
+          <w:color w:val="000000"/>
+        </w:rPr>
+      </w:pPr>
       <w:r>
         <w:rPr>
           <w:rFonts w:ascii="Georgia" w:eastAsia="Georgia" w:hAnsi="Georgia" w:cs="Georgia"/>
@@ -697,7 +764,7 @@
           <w:sz w:val="24"/>
           <w:szCs w:val="24"/>
         </w:rPr>
-        <w:t xml:space="preserve">      1b.1</w:t>
+        <w:t>1b.1</w:t>
       </w:r>
       <w:r>
         <w:rPr>
@@ -707,6 +774,7 @@
         </w:rPr>
         <w:t xml:space="preserve"> </w:t>
       </w:r>
+      <w:proofErr w:type="spellStart"/>
       <w:r>
         <w:rPr>
           <w:rFonts w:ascii="Georgia" w:eastAsia="Georgia" w:hAnsi="Georgia" w:cs="Georgia"/>
@@ -716,6 +784,7 @@
         </w:rPr>
         <w:t>eliminaFoglioRiepilogativo</w:t>
       </w:r>
+      <w:proofErr w:type="spellEnd"/>
       <w:r>
         <w:rPr>
           <w:rFonts w:ascii="Georgia" w:eastAsia="Georgia" w:hAnsi="Georgia" w:cs="Georgia"/>
@@ -778,6 +847,7 @@
         <w:ind w:left="720"/>
         <w:rPr>
           <w:rFonts w:ascii="Georgia" w:eastAsia="Georgia" w:hAnsi="Georgia" w:cs="Georgia"/>
+          <w:bCs/>
           <w:color w:val="000000"/>
         </w:rPr>
       </w:pPr>
@@ -811,6 +881,23 @@
         <w:ind w:left="720"/>
         <w:rPr>
           <w:rFonts w:ascii="Georgia" w:eastAsia="Georgia" w:hAnsi="Georgia" w:cs="Georgia"/>
+          <w:color w:val="000000"/>
+        </w:rPr>
+      </w:pPr>
+    </w:p>
+    <w:p>
+      <w:pPr>
+        <w:pBdr>
+          <w:top w:val="nil"/>
+          <w:left w:val="nil"/>
+          <w:bottom w:val="nil"/>
+          <w:right w:val="nil"/>
+          <w:between w:val="nil"/>
+        </w:pBdr>
+        <w:spacing w:after="0" w:line="240" w:lineRule="auto"/>
+        <w:ind w:left="720"/>
+        <w:rPr>
+          <w:rFonts w:ascii="Georgia" w:eastAsia="Georgia" w:hAnsi="Georgia" w:cs="Georgia"/>
           <w:bCs/>
           <w:color w:val="000000"/>
         </w:rPr>
@@ -831,6 +918,7 @@
         </w:rPr>
         <w:t xml:space="preserve">Se </w:t>
       </w:r>
+      <w:proofErr w:type="spellStart"/>
       <w:r>
         <w:rPr>
           <w:rFonts w:ascii="Georgia" w:eastAsia="Georgia" w:hAnsi="Georgia" w:cs="Georgia"/>
@@ -841,6 +929,7 @@
         </w:rPr>
         <w:t>ch</w:t>
       </w:r>
+      <w:proofErr w:type="spellEnd"/>
       <w:r>
         <w:rPr>
           <w:rFonts w:ascii="Georgia" w:eastAsia="Georgia" w:hAnsi="Georgia" w:cs="Georgia"/>
@@ -898,6 +987,7 @@
           <w:between w:val="nil"/>
         </w:pBdr>
         <w:spacing w:after="0" w:line="240" w:lineRule="auto"/>
+        <w:ind w:left="1701" w:hanging="261"/>
         <w:rPr>
           <w:rFonts w:ascii="Georgia" w:eastAsia="Georgia" w:hAnsi="Georgia" w:cs="Georgia"/>
           <w:bCs/>
@@ -1029,6 +1119,7 @@
           <w:between w:val="nil"/>
         </w:pBdr>
         <w:spacing w:after="0" w:line="240" w:lineRule="auto"/>
+        <w:ind w:left="1701" w:hanging="261"/>
         <w:rPr>
           <w:rFonts w:ascii="Georgia" w:eastAsia="Georgia" w:hAnsi="Georgia" w:cs="Georgia"/>
           <w:bCs/>
@@ -1088,7 +1179,6 @@
     <w:p>
       <w:pPr>
         <w:spacing w:after="0" w:line="240" w:lineRule="auto"/>
-        <w:ind w:left="360"/>
         <w:rPr>
           <w:rFonts w:ascii="Georgia" w:eastAsia="Georgia" w:hAnsi="Georgia" w:cs="Georgia"/>
           <w:b/>
@@ -1103,6 +1193,7 @@
         </w:rPr>
         <w:t xml:space="preserve">2.  </w:t>
       </w:r>
+      <w:proofErr w:type="spellStart"/>
       <w:r>
         <w:rPr>
           <w:rFonts w:ascii="Georgia" w:eastAsia="Georgia" w:hAnsi="Georgia" w:cs="Georgia"/>
@@ -1121,6 +1212,7 @@
         </w:rPr>
         <w:t>Compito</w:t>
       </w:r>
+      <w:proofErr w:type="spellEnd"/>
       <w:r>
         <w:rPr>
           <w:rFonts w:ascii="Georgia" w:eastAsia="Georgia" w:hAnsi="Georgia" w:cs="Georgia"/>
@@ -1272,6 +1364,7 @@
           <w:between w:val="nil"/>
         </w:pBdr>
         <w:spacing w:after="0" w:line="240" w:lineRule="auto"/>
+        <w:ind w:left="1701" w:hanging="285"/>
       </w:pPr>
       <w:r>
         <w:rPr>
@@ -1286,6 +1379,18 @@
         </w:rPr>
         <w:t>f</w:t>
       </w:r>
+    </w:p>
+    <w:p>
+      <w:pPr>
+        <w:pBdr>
+          <w:top w:val="nil"/>
+          <w:left w:val="nil"/>
+          <w:bottom w:val="nil"/>
+          <w:right w:val="nil"/>
+          <w:between w:val="nil"/>
+        </w:pBdr>
+        <w:spacing w:after="0" w:line="240" w:lineRule="auto"/>
+      </w:pPr>
     </w:p>
     <w:p>
       <w:pPr>
@@ -1318,6 +1423,7 @@
           <w:between w:val="nil"/>
         </w:pBdr>
         <w:spacing w:after="0" w:line="240" w:lineRule="auto"/>
+        <w:ind w:left="1701"/>
       </w:pPr>
       <w:r>
         <w:rPr>
@@ -1361,7 +1467,9 @@
           <w:between w:val="nil"/>
         </w:pBdr>
         <w:spacing w:after="0" w:line="240" w:lineRule="auto"/>
-      </w:pPr>
+        <w:ind w:left="1701"/>
+      </w:pPr>
+      <w:proofErr w:type="spellStart"/>
       <w:r>
         <w:rPr>
           <w:rFonts w:ascii="Georgia" w:eastAsia="Georgia" w:hAnsi="Georgia" w:cs="Georgia"/>
@@ -1384,6 +1492,7 @@
         </w:rPr>
         <w:t>preparazione</w:t>
       </w:r>
+      <w:proofErr w:type="spellEnd"/>
       <w:r>
         <w:rPr>
           <w:rFonts w:ascii="Georgia" w:eastAsia="Georgia" w:hAnsi="Georgia" w:cs="Georgia"/>
@@ -1412,6 +1521,7 @@
           <w:between w:val="nil"/>
         </w:pBdr>
         <w:spacing w:after="0" w:line="240" w:lineRule="auto"/>
+        <w:ind w:left="1701"/>
       </w:pPr>
       <w:r>
         <w:rPr>
@@ -1462,6 +1572,7 @@
           <w:between w:val="nil"/>
         </w:pBdr>
         <w:spacing w:after="0" w:line="240" w:lineRule="auto"/>
+        <w:ind w:left="1701"/>
         <w:rPr>
           <w:rFonts w:ascii="Georgia" w:eastAsia="Georgia" w:hAnsi="Georgia" w:cs="Georgia"/>
           <w:color w:val="000000"/>
@@ -1512,6 +1623,7 @@
           <w:between w:val="nil"/>
         </w:pBdr>
         <w:spacing w:after="0" w:line="240" w:lineRule="auto"/>
+        <w:ind w:left="1701"/>
       </w:pPr>
       <w:r>
         <w:rPr>
@@ -1555,18 +1667,14 @@
         <w:spacing w:after="0" w:line="240" w:lineRule="auto"/>
         <w:rPr>
           <w:rFonts w:ascii="Georgia" w:eastAsia="Georgia" w:hAnsi="Georgia" w:cs="Georgia"/>
-          <w:sz w:val="24"/>
-          <w:szCs w:val="24"/>
-        </w:rPr>
-      </w:pPr>
-    </w:p>
-    <w:p>
-      <w:pPr>
-        <w:spacing w:after="0" w:line="240" w:lineRule="auto"/>
-        <w:rPr>
-          <w:rFonts w:ascii="Georgia" w:eastAsia="Georgia" w:hAnsi="Georgia" w:cs="Georgia"/>
-          <w:sz w:val="24"/>
-          <w:szCs w:val="24"/>
+        </w:rPr>
+      </w:pPr>
+    </w:p>
+    <w:p>
+      <w:pPr>
+        <w:spacing w:after="0" w:line="240" w:lineRule="auto"/>
+        <w:rPr>
+          <w:rFonts w:ascii="Georgia" w:eastAsia="Georgia" w:hAnsi="Georgia" w:cs="Georgia"/>
         </w:rPr>
       </w:pPr>
     </w:p>
@@ -1584,13 +1692,15 @@
           <w:between w:val="nil"/>
         </w:pBdr>
         <w:spacing w:after="0" w:line="240" w:lineRule="auto"/>
-        <w:rPr>
-          <w:rFonts w:ascii="Georgia" w:eastAsia="Georgia" w:hAnsi="Georgia" w:cs="Georgia"/>
-          <w:color w:val="000000"/>
-          <w:sz w:val="24"/>
-          <w:szCs w:val="24"/>
-        </w:rPr>
-      </w:pPr>
+        <w:ind w:left="284" w:hanging="284"/>
+        <w:rPr>
+          <w:rFonts w:ascii="Georgia" w:eastAsia="Georgia" w:hAnsi="Georgia" w:cs="Georgia"/>
+          <w:color w:val="000000"/>
+          <w:sz w:val="24"/>
+          <w:szCs w:val="24"/>
+        </w:rPr>
+      </w:pPr>
+      <w:proofErr w:type="spellStart"/>
       <w:r>
         <w:rPr>
           <w:rFonts w:ascii="Georgia" w:eastAsia="Georgia" w:hAnsi="Georgia" w:cs="Georgia"/>
@@ -1621,6 +1731,7 @@
         </w:rPr>
         <w:t>Compiti</w:t>
       </w:r>
+      <w:proofErr w:type="spellEnd"/>
       <w:r>
         <w:rPr>
           <w:rFonts w:ascii="Georgia" w:eastAsia="Georgia" w:hAnsi="Georgia" w:cs="Georgia"/>
@@ -1740,6 +1851,7 @@
           <w:between w:val="nil"/>
         </w:pBdr>
         <w:spacing w:after="0" w:line="240" w:lineRule="auto"/>
+        <w:ind w:left="1701" w:hanging="285"/>
         <w:rPr>
           <w:color w:val="000000"/>
         </w:rPr>
@@ -1759,6 +1871,16 @@
         </w:rPr>
         <w:t>f</w:t>
       </w:r>
+    </w:p>
+    <w:p>
+      <w:pPr>
+        <w:spacing w:after="0" w:line="240" w:lineRule="auto"/>
+        <w:ind w:firstLine="708"/>
+        <w:rPr>
+          <w:rFonts w:ascii="Georgia" w:eastAsia="Georgia" w:hAnsi="Georgia" w:cs="Georgia"/>
+          <w:b/>
+        </w:rPr>
+      </w:pPr>
     </w:p>
     <w:p>
       <w:pPr>
@@ -1791,6 +1913,7 @@
           <w:between w:val="nil"/>
         </w:pBdr>
         <w:spacing w:after="0" w:line="240" w:lineRule="auto"/>
+        <w:ind w:left="1701" w:hanging="285"/>
         <w:rPr>
           <w:rFonts w:ascii="Georgia" w:eastAsia="Georgia" w:hAnsi="Georgia" w:cs="Georgia"/>
           <w:color w:val="000000"/>
@@ -1878,6 +2001,22 @@
         </w:rPr>
         <w:t>ordinamento</w:t>
       </w:r>
+    </w:p>
+    <w:p>
+      <w:pPr>
+        <w:pBdr>
+          <w:top w:val="nil"/>
+          <w:left w:val="nil"/>
+          <w:bottom w:val="nil"/>
+          <w:right w:val="nil"/>
+          <w:between w:val="nil"/>
+        </w:pBdr>
+        <w:spacing w:after="0" w:line="240" w:lineRule="auto"/>
+        <w:rPr>
+          <w:rFonts w:ascii="Georgia" w:eastAsia="Georgia" w:hAnsi="Georgia" w:cs="Georgia"/>
+          <w:color w:val="000000"/>
+        </w:rPr>
+      </w:pPr>
     </w:p>
     <w:p>
       <w:pPr>
@@ -1909,22 +2048,35 @@
           <w:between w:val="nil"/>
         </w:pBdr>
         <w:spacing w:after="0" w:line="240" w:lineRule="auto"/>
-        <w:rPr>
-          <w:rFonts w:ascii="Georgia" w:eastAsia="Georgia" w:hAnsi="Georgia" w:cs="Georgia"/>
-          <w:color w:val="000000"/>
-          <w:sz w:val="24"/>
-          <w:szCs w:val="24"/>
-        </w:rPr>
-      </w:pPr>
-      <w:r>
-        <w:rPr>
-          <w:rFonts w:ascii="Georgia" w:eastAsia="Georgia" w:hAnsi="Georgia" w:cs="Georgia"/>
-          <w:b/>
-          <w:color w:val="000000"/>
-          <w:sz w:val="24"/>
-          <w:szCs w:val="24"/>
-        </w:rPr>
-        <w:t>consultaTabellone()</w:t>
+        <w:ind w:left="284" w:hanging="295"/>
+        <w:rPr>
+          <w:rFonts w:ascii="Georgia" w:eastAsia="Georgia" w:hAnsi="Georgia" w:cs="Georgia"/>
+          <w:color w:val="000000"/>
+          <w:sz w:val="24"/>
+          <w:szCs w:val="24"/>
+        </w:rPr>
+      </w:pPr>
+      <w:proofErr w:type="spellStart"/>
+      <w:r>
+        <w:rPr>
+          <w:rFonts w:ascii="Georgia" w:eastAsia="Georgia" w:hAnsi="Georgia" w:cs="Georgia"/>
+          <w:b/>
+          <w:color w:val="000000"/>
+          <w:sz w:val="24"/>
+          <w:szCs w:val="24"/>
+        </w:rPr>
+        <w:t>consultaTabellone</w:t>
+      </w:r>
+      <w:proofErr w:type="spellEnd"/>
+      <w:r>
+        <w:rPr>
+          <w:rFonts w:ascii="Georgia" w:eastAsia="Georgia" w:hAnsi="Georgia" w:cs="Georgia"/>
+          <w:b/>
+          <w:color w:val="000000"/>
+          <w:sz w:val="24"/>
+          <w:szCs w:val="24"/>
+        </w:rPr>
+        <w:t>()</w:t>
       </w:r>
     </w:p>
     <w:p>
@@ -1967,6 +2119,7 @@
           <w:b/>
           <w:color w:val="000000"/>
         </w:rPr>
+        <w:lastRenderedPageBreak/>
         <w:t xml:space="preserve">Pre-condizioni: </w:t>
       </w:r>
       <w:r>
@@ -1984,6 +2137,16 @@
         <w:ind w:left="708"/>
         <w:rPr>
           <w:rFonts w:ascii="Georgia" w:eastAsia="Georgia" w:hAnsi="Georgia" w:cs="Georgia"/>
+          <w:b/>
+        </w:rPr>
+      </w:pPr>
+    </w:p>
+    <w:p>
+      <w:pPr>
+        <w:spacing w:after="0" w:line="240" w:lineRule="auto"/>
+        <w:ind w:left="708"/>
+        <w:rPr>
+          <w:rFonts w:ascii="Georgia" w:eastAsia="Georgia" w:hAnsi="Georgia" w:cs="Georgia"/>
           <w:bCs/>
         </w:rPr>
       </w:pPr>
@@ -2005,27 +2168,6 @@
     <w:p>
       <w:pPr>
         <w:spacing w:after="0" w:line="240" w:lineRule="auto"/>
-        <w:ind w:left="708"/>
-        <w:rPr>
-          <w:rFonts w:ascii="Georgia" w:eastAsia="Georgia" w:hAnsi="Georgia" w:cs="Georgia"/>
-          <w:bCs/>
-        </w:rPr>
-      </w:pPr>
-    </w:p>
-    <w:p>
-      <w:pPr>
-        <w:spacing w:after="0" w:line="240" w:lineRule="auto"/>
-        <w:ind w:left="708"/>
-        <w:rPr>
-          <w:rFonts w:ascii="Georgia" w:eastAsia="Georgia" w:hAnsi="Georgia" w:cs="Georgia"/>
-          <w:bCs/>
-        </w:rPr>
-      </w:pPr>
-    </w:p>
-    <w:p>
-      <w:pPr>
-        <w:spacing w:after="0" w:line="240" w:lineRule="auto"/>
-        <w:ind w:left="708"/>
         <w:rPr>
           <w:rFonts w:ascii="Georgia" w:eastAsia="Georgia" w:hAnsi="Georgia" w:cs="Georgia"/>
           <w:bCs/>
@@ -2056,22 +2198,23 @@
           <w:between w:val="nil"/>
         </w:pBdr>
         <w:spacing w:after="0" w:line="240" w:lineRule="auto"/>
-        <w:rPr>
-          <w:rFonts w:ascii="Georgia" w:eastAsia="Georgia" w:hAnsi="Georgia" w:cs="Georgia"/>
-          <w:color w:val="000000"/>
-          <w:sz w:val="24"/>
-          <w:szCs w:val="24"/>
-        </w:rPr>
-      </w:pPr>
-      <w:r>
-        <w:rPr>
-          <w:rFonts w:ascii="Georgia" w:eastAsia="Georgia" w:hAnsi="Georgia" w:cs="Georgia"/>
-          <w:b/>
-          <w:color w:val="000000"/>
-          <w:sz w:val="24"/>
-          <w:szCs w:val="24"/>
-        </w:rPr>
-        <w:lastRenderedPageBreak/>
+        <w:ind w:left="284" w:hanging="284"/>
+        <w:rPr>
+          <w:rFonts w:ascii="Georgia" w:eastAsia="Georgia" w:hAnsi="Georgia" w:cs="Georgia"/>
+          <w:color w:val="000000"/>
+          <w:sz w:val="24"/>
+          <w:szCs w:val="24"/>
+        </w:rPr>
+      </w:pPr>
+      <w:proofErr w:type="spellStart"/>
+      <w:r>
+        <w:rPr>
+          <w:rFonts w:ascii="Georgia" w:eastAsia="Georgia" w:hAnsi="Georgia" w:cs="Georgia"/>
+          <w:b/>
+          <w:color w:val="000000"/>
+          <w:sz w:val="24"/>
+          <w:szCs w:val="24"/>
+        </w:rPr>
         <w:t>assegna</w:t>
       </w:r>
       <w:r>
@@ -2083,6 +2226,7 @@
         </w:rPr>
         <w:t>Compito</w:t>
       </w:r>
+      <w:proofErr w:type="spellEnd"/>
       <w:r>
         <w:rPr>
           <w:rFonts w:ascii="Georgia" w:eastAsia="Georgia" w:hAnsi="Georgia" w:cs="Georgia"/>
@@ -2292,6 +2436,16 @@
         <w:ind w:firstLine="708"/>
         <w:rPr>
           <w:rFonts w:ascii="Georgia" w:eastAsia="Georgia" w:hAnsi="Georgia" w:cs="Georgia"/>
+          <w:b/>
+        </w:rPr>
+      </w:pPr>
+    </w:p>
+    <w:p>
+      <w:pPr>
+        <w:spacing w:after="0" w:line="240" w:lineRule="auto"/>
+        <w:ind w:firstLine="708"/>
+        <w:rPr>
+          <w:rFonts w:ascii="Georgia" w:eastAsia="Georgia" w:hAnsi="Georgia" w:cs="Georgia"/>
         </w:rPr>
       </w:pPr>
       <w:r>
@@ -2300,6 +2454,51 @@
           <w:b/>
         </w:rPr>
         <w:t xml:space="preserve">Post-condizioni: </w:t>
+      </w:r>
+      <w:r>
+        <w:rPr>
+          <w:rFonts w:ascii="Georgia" w:eastAsia="Georgia" w:hAnsi="Georgia" w:cs="Georgia"/>
+        </w:rPr>
+        <w:t xml:space="preserve">Se </w:t>
+      </w:r>
+      <w:r>
+        <w:rPr>
+          <w:rFonts w:ascii="Georgia" w:eastAsia="Georgia" w:hAnsi="Georgia" w:cs="Georgia"/>
+          <w:u w:val="single"/>
+        </w:rPr>
+        <w:t>cuoco</w:t>
+      </w:r>
+      <w:r>
+        <w:rPr>
+          <w:rFonts w:ascii="Georgia" w:eastAsia="Georgia" w:hAnsi="Georgia" w:cs="Georgia"/>
+        </w:rPr>
+        <w:t xml:space="preserve"> è </w:t>
+      </w:r>
+      <w:r>
+        <w:rPr>
+          <w:rFonts w:ascii="Georgia" w:eastAsia="Georgia" w:hAnsi="Georgia" w:cs="Georgia"/>
+          <w:b/>
+        </w:rPr>
+        <w:t>disponibile in</w:t>
+      </w:r>
+      <w:r>
+        <w:rPr>
+          <w:rFonts w:ascii="Georgia" w:eastAsia="Georgia" w:hAnsi="Georgia" w:cs="Georgia"/>
+        </w:rPr>
+        <w:t xml:space="preserve"> </w:t>
+      </w:r>
+      <w:r>
+        <w:rPr>
+          <w:rFonts w:ascii="Georgia" w:eastAsia="Georgia" w:hAnsi="Georgia" w:cs="Georgia"/>
+          <w:u w:val="single"/>
+        </w:rPr>
+        <w:t>turno</w:t>
+      </w:r>
+      <w:r>
+        <w:rPr>
+          <w:rFonts w:ascii="Georgia" w:eastAsia="Georgia" w:hAnsi="Georgia" w:cs="Georgia"/>
+        </w:rPr>
+        <w:t>:</w:t>
       </w:r>
     </w:p>
     <w:p>
@@ -2430,7 +2629,7 @@
     <w:p>
       <w:pPr>
         <w:spacing w:after="0" w:line="240" w:lineRule="auto"/>
-        <w:ind w:left="420"/>
+        <w:ind w:left="284" w:hanging="284"/>
         <w:rPr>
           <w:rFonts w:ascii="Georgia" w:eastAsia="Georgia" w:hAnsi="Georgia" w:cs="Georgia"/>
           <w:b/>
@@ -2463,7 +2662,17 @@
           <w:sz w:val="24"/>
           <w:szCs w:val="24"/>
         </w:rPr>
-        <w:t>.1 modifica</w:t>
+        <w:t xml:space="preserve">.1 </w:t>
+      </w:r>
+      <w:proofErr w:type="spellStart"/>
+      <w:r>
+        <w:rPr>
+          <w:rFonts w:ascii="Georgia" w:eastAsia="Georgia" w:hAnsi="Georgia" w:cs="Georgia"/>
+          <w:b/>
+          <w:sz w:val="24"/>
+          <w:szCs w:val="24"/>
+        </w:rPr>
+        <w:t>modifica</w:t>
       </w:r>
       <w:r>
         <w:rPr>
@@ -2474,6 +2683,7 @@
         </w:rPr>
         <w:t>Compito</w:t>
       </w:r>
+      <w:proofErr w:type="spellEnd"/>
       <w:r>
         <w:rPr>
           <w:rFonts w:ascii="Georgia" w:eastAsia="Georgia" w:hAnsi="Georgia" w:cs="Georgia"/>
@@ -2715,6 +2925,7 @@
           <w:between w:val="nil"/>
         </w:pBdr>
         <w:spacing w:after="0" w:line="240" w:lineRule="auto"/>
+        <w:ind w:left="1701" w:hanging="285"/>
         <w:rPr>
           <w:b/>
           <w:color w:val="000000"/>
@@ -2750,6 +2961,7 @@
           <w:between w:val="nil"/>
         </w:pBdr>
         <w:spacing w:after="0" w:line="240" w:lineRule="auto"/>
+        <w:ind w:left="1701" w:hanging="285"/>
         <w:rPr>
           <w:b/>
           <w:color w:val="000000"/>
@@ -2805,6 +3017,7 @@
           <w:between w:val="nil"/>
         </w:pBdr>
         <w:spacing w:after="0" w:line="240" w:lineRule="auto"/>
+        <w:ind w:left="1701" w:hanging="285"/>
         <w:rPr>
           <w:b/>
           <w:color w:val="000000"/>
@@ -2866,6 +3079,7 @@
           <w:between w:val="nil"/>
         </w:pBdr>
         <w:spacing w:after="0" w:line="240" w:lineRule="auto"/>
+        <w:ind w:left="1701" w:hanging="285"/>
         <w:rPr>
           <w:b/>
           <w:color w:val="000000"/>
@@ -2887,6 +3101,7 @@
         </w:rPr>
         <w:t xml:space="preserve"> </w:t>
       </w:r>
+      <w:proofErr w:type="spellStart"/>
       <w:r>
         <w:rPr>
           <w:rFonts w:ascii="Georgia" w:eastAsia="Georgia" w:hAnsi="Georgia" w:cs="Georgia"/>
@@ -2895,6 +3110,7 @@
         </w:rPr>
         <w:t>ric</w:t>
       </w:r>
+      <w:proofErr w:type="spellEnd"/>
       <w:r>
         <w:rPr>
           <w:rFonts w:ascii="Georgia" w:eastAsia="Georgia" w:hAnsi="Georgia" w:cs="Georgia"/>
@@ -2938,6 +3154,16 @@
           <w:b/>
         </w:rPr>
       </w:pPr>
+    </w:p>
+    <w:p>
+      <w:pPr>
+        <w:spacing w:after="0" w:line="240" w:lineRule="auto"/>
+        <w:ind w:firstLine="708"/>
+        <w:rPr>
+          <w:rFonts w:ascii="Georgia" w:eastAsia="Georgia" w:hAnsi="Georgia" w:cs="Georgia"/>
+          <w:b/>
+        </w:rPr>
+      </w:pPr>
       <w:r>
         <w:rPr>
           <w:rFonts w:ascii="Georgia" w:eastAsia="Georgia" w:hAnsi="Georgia" w:cs="Georgia"/>
@@ -2950,6 +3176,51 @@
           <w:rFonts w:ascii="Georgia" w:eastAsia="Georgia" w:hAnsi="Georgia" w:cs="Georgia"/>
         </w:rPr>
         <w:t xml:space="preserve"> </w:t>
+      </w:r>
+      <w:r>
+        <w:rPr>
+          <w:rFonts w:ascii="Georgia" w:eastAsia="Georgia" w:hAnsi="Georgia" w:cs="Georgia"/>
+        </w:rPr>
+        <w:t xml:space="preserve">Se </w:t>
+      </w:r>
+      <w:r>
+        <w:rPr>
+          <w:rFonts w:ascii="Georgia" w:eastAsia="Georgia" w:hAnsi="Georgia" w:cs="Georgia"/>
+          <w:u w:val="single"/>
+        </w:rPr>
+        <w:t>cuoco</w:t>
+      </w:r>
+      <w:r>
+        <w:rPr>
+          <w:rFonts w:ascii="Georgia" w:eastAsia="Georgia" w:hAnsi="Georgia" w:cs="Georgia"/>
+        </w:rPr>
+        <w:t xml:space="preserve"> è </w:t>
+      </w:r>
+      <w:r>
+        <w:rPr>
+          <w:rFonts w:ascii="Georgia" w:eastAsia="Georgia" w:hAnsi="Georgia" w:cs="Georgia"/>
+          <w:b/>
+        </w:rPr>
+        <w:t>disponibile in</w:t>
+      </w:r>
+      <w:r>
+        <w:rPr>
+          <w:rFonts w:ascii="Georgia" w:eastAsia="Georgia" w:hAnsi="Georgia" w:cs="Georgia"/>
+        </w:rPr>
+        <w:t xml:space="preserve"> </w:t>
+      </w:r>
+      <w:r>
+        <w:rPr>
+          <w:rFonts w:ascii="Georgia" w:eastAsia="Georgia" w:hAnsi="Georgia" w:cs="Georgia"/>
+          <w:u w:val="single"/>
+        </w:rPr>
+        <w:t>turno</w:t>
+      </w:r>
+      <w:r>
+        <w:rPr>
+          <w:rFonts w:ascii="Georgia" w:eastAsia="Georgia" w:hAnsi="Georgia" w:cs="Georgia"/>
+        </w:rPr>
+        <w:t>:</w:t>
       </w:r>
     </w:p>
     <w:p>
@@ -2966,6 +3237,7 @@
           <w:between w:val="nil"/>
         </w:pBdr>
         <w:spacing w:after="0" w:line="240" w:lineRule="auto"/>
+        <w:ind w:left="1701" w:hanging="285"/>
         <w:rPr>
           <w:rFonts w:ascii="Georgia" w:eastAsia="Georgia" w:hAnsi="Georgia" w:cs="Georgia"/>
           <w:color w:val="000000"/>
@@ -3057,6 +3329,7 @@
           <w:between w:val="nil"/>
         </w:pBdr>
         <w:spacing w:after="0" w:line="240" w:lineRule="auto"/>
+        <w:ind w:left="1701" w:hanging="285"/>
         <w:rPr>
           <w:rFonts w:ascii="Georgia" w:eastAsia="Georgia" w:hAnsi="Georgia" w:cs="Georgia"/>
           <w:color w:val="000000"/>
@@ -3140,6 +3413,7 @@
           <w:between w:val="nil"/>
         </w:pBdr>
         <w:spacing w:after="0" w:line="240" w:lineRule="auto"/>
+        <w:ind w:left="1701" w:hanging="285"/>
         <w:rPr>
           <w:rFonts w:ascii="Georgia" w:eastAsia="Georgia" w:hAnsi="Georgia" w:cs="Georgia"/>
           <w:color w:val="000000"/>
@@ -3223,6 +3497,7 @@
           <w:between w:val="nil"/>
         </w:pBdr>
         <w:spacing w:after="0" w:line="240" w:lineRule="auto"/>
+        <w:ind w:left="1701" w:hanging="285"/>
         <w:rPr>
           <w:color w:val="000000"/>
         </w:rPr>
@@ -3249,6 +3524,7 @@
         </w:rPr>
         <w:t xml:space="preserve">] </w:t>
       </w:r>
+      <w:proofErr w:type="spellStart"/>
       <w:r>
         <w:rPr>
           <w:rFonts w:ascii="Georgia" w:eastAsia="Georgia" w:hAnsi="Georgia" w:cs="Georgia"/>
@@ -3275,6 +3551,7 @@
         </w:rPr>
         <w:t>tempoEsecuzione</w:t>
       </w:r>
+      <w:proofErr w:type="spellEnd"/>
       <w:r>
         <w:rPr>
           <w:rFonts w:ascii="Georgia" w:eastAsia="Georgia" w:hAnsi="Georgia" w:cs="Georgia"/>
@@ -3305,6 +3582,7 @@
           <w:between w:val="nil"/>
         </w:pBdr>
         <w:spacing w:after="0" w:line="240" w:lineRule="auto"/>
+        <w:ind w:left="1701" w:hanging="285"/>
         <w:rPr>
           <w:rFonts w:ascii="Georgia" w:eastAsia="Georgia" w:hAnsi="Georgia" w:cs="Georgia"/>
           <w:color w:val="000000"/>
@@ -3332,6 +3610,7 @@
         </w:rPr>
         <w:t xml:space="preserve">] </w:t>
       </w:r>
+      <w:proofErr w:type="spellStart"/>
       <w:r>
         <w:rPr>
           <w:rFonts w:ascii="Georgia" w:eastAsia="Georgia" w:hAnsi="Georgia" w:cs="Georgia"/>
@@ -3358,6 +3637,7 @@
         </w:rPr>
         <w:t>quantità</w:t>
       </w:r>
+      <w:proofErr w:type="spellEnd"/>
       <w:r>
         <w:rPr>
           <w:rFonts w:ascii="Georgia" w:eastAsia="Georgia" w:hAnsi="Georgia" w:cs="Georgia"/>
@@ -3388,6 +3668,7 @@
           <w:between w:val="nil"/>
         </w:pBdr>
         <w:spacing w:after="0" w:line="240" w:lineRule="auto"/>
+        <w:ind w:left="1701" w:hanging="285"/>
         <w:rPr>
           <w:rFonts w:ascii="Georgia" w:eastAsia="Georgia" w:hAnsi="Georgia" w:cs="Georgia"/>
           <w:color w:val="000000"/>
@@ -3415,6 +3696,7 @@
         </w:rPr>
         <w:t xml:space="preserve">] </w:t>
       </w:r>
+      <w:proofErr w:type="spellStart"/>
       <w:r>
         <w:rPr>
           <w:rFonts w:ascii="Georgia" w:eastAsia="Georgia" w:hAnsi="Georgia" w:cs="Georgia"/>
@@ -3441,6 +3723,7 @@
         </w:rPr>
         <w:t>porzione</w:t>
       </w:r>
+      <w:proofErr w:type="spellEnd"/>
       <w:r>
         <w:rPr>
           <w:rFonts w:ascii="Georgia" w:eastAsia="Georgia" w:hAnsi="Georgia" w:cs="Georgia"/>
@@ -3488,14 +3771,6 @@
       <w:r>
         <w:rPr>
           <w:rFonts w:ascii="Georgia" w:eastAsia="Georgia" w:hAnsi="Georgia" w:cs="Georgia"/>
-          <w:sz w:val="24"/>
-          <w:szCs w:val="24"/>
-        </w:rPr>
-        <w:t xml:space="preserve">        </w:t>
-      </w:r>
-      <w:r>
-        <w:rPr>
-          <w:rFonts w:ascii="Georgia" w:eastAsia="Georgia" w:hAnsi="Georgia" w:cs="Georgia"/>
           <w:b/>
           <w:sz w:val="24"/>
           <w:szCs w:val="24"/>
@@ -3518,7 +3793,17 @@
           <w:sz w:val="24"/>
           <w:szCs w:val="24"/>
         </w:rPr>
-        <w:t>.1 elimina</w:t>
+        <w:t xml:space="preserve">.1 </w:t>
+      </w:r>
+      <w:proofErr w:type="spellStart"/>
+      <w:r>
+        <w:rPr>
+          <w:rFonts w:ascii="Georgia" w:eastAsia="Georgia" w:hAnsi="Georgia" w:cs="Georgia"/>
+          <w:b/>
+          <w:sz w:val="24"/>
+          <w:szCs w:val="24"/>
+        </w:rPr>
+        <w:t>elimina</w:t>
       </w:r>
       <w:r>
         <w:rPr>
@@ -3529,6 +3814,7 @@
         </w:rPr>
         <w:t>Compito</w:t>
       </w:r>
+      <w:proofErr w:type="spellEnd"/>
       <w:r>
         <w:rPr>
           <w:rFonts w:ascii="Georgia" w:eastAsia="Georgia" w:hAnsi="Georgia" w:cs="Georgia"/>
@@ -3628,6 +3914,7 @@
           <w:between w:val="nil"/>
         </w:pBdr>
         <w:spacing w:after="0" w:line="240" w:lineRule="auto"/>
+        <w:ind w:left="1701" w:hanging="285"/>
         <w:rPr>
           <w:b/>
           <w:color w:val="000000"/>
@@ -3663,6 +3950,7 @@
           <w:between w:val="nil"/>
         </w:pBdr>
         <w:spacing w:after="0" w:line="240" w:lineRule="auto"/>
+        <w:ind w:left="1701" w:hanging="285"/>
         <w:rPr>
           <w:b/>
           <w:color w:val="000000"/>
@@ -3703,6 +3991,16 @@
         </w:rPr>
         <w:t>compito</w:t>
       </w:r>
+    </w:p>
+    <w:p>
+      <w:pPr>
+        <w:spacing w:after="0" w:line="240" w:lineRule="auto"/>
+        <w:ind w:firstLine="708"/>
+        <w:rPr>
+          <w:rFonts w:ascii="Georgia" w:eastAsia="Georgia" w:hAnsi="Georgia" w:cs="Georgia"/>
+          <w:b/>
+        </w:rPr>
+      </w:pPr>
     </w:p>
     <w:p>
       <w:pPr>
@@ -3735,6 +4033,7 @@
           <w:between w:val="nil"/>
         </w:pBdr>
         <w:spacing w:after="0" w:line="240" w:lineRule="auto"/>
+        <w:ind w:left="1701" w:hanging="285"/>
         <w:rPr>
           <w:b/>
           <w:color w:val="000000"/>
@@ -3813,13 +4112,15 @@
           <w:between w:val="nil"/>
         </w:pBdr>
         <w:spacing w:after="0" w:line="240" w:lineRule="auto"/>
-        <w:rPr>
-          <w:rFonts w:ascii="Georgia" w:eastAsia="Georgia" w:hAnsi="Georgia" w:cs="Georgia"/>
-          <w:color w:val="000000"/>
-          <w:sz w:val="24"/>
-          <w:szCs w:val="24"/>
-        </w:rPr>
-      </w:pPr>
+        <w:ind w:left="284" w:hanging="295"/>
+        <w:rPr>
+          <w:rFonts w:ascii="Georgia" w:eastAsia="Georgia" w:hAnsi="Georgia" w:cs="Georgia"/>
+          <w:color w:val="000000"/>
+          <w:sz w:val="24"/>
+          <w:szCs w:val="24"/>
+        </w:rPr>
+      </w:pPr>
+      <w:proofErr w:type="spellStart"/>
       <w:r>
         <w:rPr>
           <w:rFonts w:ascii="Georgia" w:eastAsia="Georgia" w:hAnsi="Georgia" w:cs="Georgia"/>
@@ -3839,6 +4140,7 @@
         </w:rPr>
         <w:t>Compito</w:t>
       </w:r>
+      <w:proofErr w:type="spellEnd"/>
       <w:r>
         <w:rPr>
           <w:rFonts w:ascii="Georgia" w:eastAsia="Georgia" w:hAnsi="Georgia" w:cs="Georgia"/>
@@ -4040,6 +4342,7 @@
           <w:between w:val="nil"/>
         </w:pBdr>
         <w:spacing w:after="0" w:line="240" w:lineRule="auto"/>
+        <w:ind w:left="1701" w:hanging="285"/>
         <w:rPr>
           <w:b/>
           <w:color w:val="000000"/>
@@ -4075,6 +4378,7 @@
           <w:between w:val="nil"/>
         </w:pBdr>
         <w:spacing w:after="0" w:line="240" w:lineRule="auto"/>
+        <w:ind w:left="1701" w:hanging="285"/>
         <w:rPr>
           <w:color w:val="FF0000"/>
         </w:rPr>
@@ -4121,6 +4425,7 @@
           <w:between w:val="nil"/>
         </w:pBdr>
         <w:spacing w:after="0" w:line="240" w:lineRule="auto"/>
+        <w:ind w:left="1701" w:hanging="285"/>
         <w:rPr>
           <w:color w:val="FF0000"/>
         </w:rPr>
@@ -4162,6 +4467,16 @@
         </w:rPr>
         <w:t xml:space="preserve"> dev’essere definita</w:t>
       </w:r>
+    </w:p>
+    <w:p>
+      <w:pPr>
+        <w:spacing w:after="0" w:line="240" w:lineRule="auto"/>
+        <w:ind w:firstLine="708"/>
+        <w:rPr>
+          <w:rFonts w:ascii="Georgia" w:eastAsia="Georgia" w:hAnsi="Georgia" w:cs="Georgia"/>
+          <w:b/>
+        </w:rPr>
+      </w:pPr>
     </w:p>
     <w:p>
       <w:pPr>
@@ -4220,6 +4535,7 @@
         </w:rPr>
         <w:t xml:space="preserve">] </w:t>
       </w:r>
+      <w:proofErr w:type="spellStart"/>
       <w:r>
         <w:rPr>
           <w:rFonts w:ascii="Georgia" w:eastAsia="Georgia" w:hAnsi="Georgia" w:cs="Georgia"/>
@@ -4246,6 +4562,7 @@
         </w:rPr>
         <w:t>quantità</w:t>
       </w:r>
+      <w:proofErr w:type="spellEnd"/>
       <w:r>
         <w:rPr>
           <w:rFonts w:ascii="Georgia" w:eastAsia="Georgia" w:hAnsi="Georgia" w:cs="Georgia"/>
@@ -4302,6 +4619,7 @@
         </w:rPr>
         <w:t xml:space="preserve">] </w:t>
       </w:r>
+      <w:proofErr w:type="spellStart"/>
       <w:r>
         <w:rPr>
           <w:rFonts w:ascii="Georgia" w:eastAsia="Georgia" w:hAnsi="Georgia" w:cs="Georgia"/>
@@ -4328,6 +4646,7 @@
         </w:rPr>
         <w:t>porzione</w:t>
       </w:r>
+      <w:proofErr w:type="spellEnd"/>
       <w:r>
         <w:rPr>
           <w:rFonts w:ascii="Georgia" w:eastAsia="Georgia" w:hAnsi="Georgia" w:cs="Georgia"/>
@@ -4362,6 +4681,7 @@
           <w:color w:val="000000"/>
         </w:rPr>
       </w:pPr>
+      <w:proofErr w:type="spellStart"/>
       <w:r>
         <w:rPr>
           <w:rFonts w:ascii="Georgia" w:eastAsia="Georgia" w:hAnsi="Georgia" w:cs="Georgia"/>
@@ -4388,6 +4708,7 @@
         </w:rPr>
         <w:t>tempoEsecuzione</w:t>
       </w:r>
+      <w:proofErr w:type="spellEnd"/>
       <w:r>
         <w:rPr>
           <w:rFonts w:ascii="Georgia" w:eastAsia="Georgia" w:hAnsi="Georgia" w:cs="Georgia"/>

</xml_diff>